<commit_message>
Updated documentation + Cheat sheet, fixed error in statistical colocalization measurements
</commit_message>
<xml_diff>
--- a/Documentation/LOBSTER_Cheat sheet.docx
+++ b/Documentation/LOBSTER_Cheat sheet.docx
@@ -7611,8 +7611,6 @@
       <w:r>
         <w:tab/>
       </w:r>
-      <w:bookmarkStart w:id="0" w:name="_GoBack"/>
-      <w:bookmarkEnd w:id="0"/>
       <w:r>
         <w:t>Toggle mask overlay</w:t>
       </w:r>
@@ -7805,24 +7803,53 @@
     <w:p>
       <w:pPr>
         <w:jc w:val="both"/>
-      </w:pPr>
-      <w:r>
-        <w:rPr>
-          <w:b/>
+        <w:rPr>
+          <w:lang w:val="fr-FR"/>
+        </w:rPr>
+      </w:pPr>
+      <w:proofErr w:type="spellStart"/>
+      <w:r>
+        <w:rPr>
+          <w:b/>
+          <w:lang w:val="fr-FR"/>
         </w:rPr>
         <w:t>Centroid</w:t>
       </w:r>
-      <w:r>
+      <w:proofErr w:type="spellEnd"/>
+      <w:r>
+        <w:rPr>
+          <w:lang w:val="fr-FR"/>
+        </w:rPr>
         <w:tab/>
         <w:t>X</w:t>
       </w:r>
       <w:proofErr w:type="gramStart"/>
       <w:r>
+        <w:rPr>
+          <w:lang w:val="fr-FR"/>
+        </w:rPr>
         <w:t>,Y</w:t>
       </w:r>
       <w:proofErr w:type="gramEnd"/>
       <w:r>
-        <w:t>(,Z) object position</w:t>
+        <w:rPr>
+          <w:lang w:val="fr-FR"/>
+        </w:rPr>
+        <w:t xml:space="preserve">(,Z) </w:t>
+      </w:r>
+      <w:proofErr w:type="spellStart"/>
+      <w:r>
+        <w:rPr>
+          <w:lang w:val="fr-FR"/>
+        </w:rPr>
+        <w:t>object</w:t>
+      </w:r>
+      <w:proofErr w:type="spellEnd"/>
+      <w:r>
+        <w:rPr>
+          <w:lang w:val="fr-FR"/>
+        </w:rPr>
+        <w:t xml:space="preserve"> position</w:t>
       </w:r>
     </w:p>
     <w:p>
@@ -8609,7 +8636,14 @@
           <w:b/>
           <w:color w:val="4F81BD" w:themeColor="accent1"/>
         </w:rPr>
-        <w:t>Two m</w:t>
+        <w:t>Dual</w:t>
+      </w:r>
+      <w:r>
+        <w:rPr>
+          <w:b/>
+          <w:color w:val="4F81BD" w:themeColor="accent1"/>
+        </w:rPr>
+        <w:t xml:space="preserve"> m</w:t>
       </w:r>
       <w:r>
         <w:rPr>
@@ -8623,7 +8657,21 @@
           <w:b/>
           <w:color w:val="4F81BD" w:themeColor="accent1"/>
         </w:rPr>
-        <w:t>s measurements (‘</w:t>
+        <w:t xml:space="preserve"> </w:t>
+      </w:r>
+      <w:r>
+        <w:rPr>
+          <w:b/>
+          <w:color w:val="4F81BD" w:themeColor="accent1"/>
+        </w:rPr>
+        <w:t>measurements</w:t>
+      </w:r>
+      <w:r>
+        <w:rPr>
+          <w:b/>
+          <w:color w:val="4F81BD" w:themeColor="accent1"/>
+        </w:rPr>
+        <w:t xml:space="preserve"> (IRMA third argument: ‘</w:t>
       </w:r>
       <w:proofErr w:type="spellStart"/>
       <w:r>
@@ -8643,6 +8691,76 @@
       </w:r>
     </w:p>
     <w:p>
+      <w:proofErr w:type="spellStart"/>
+      <w:r>
+        <w:rPr>
+          <w:b/>
+        </w:rPr>
+        <w:t>Ovl</w:t>
+      </w:r>
+      <w:proofErr w:type="spellEnd"/>
+      <w:r>
+        <w:rPr>
+          <w:b/>
+        </w:rPr>
+        <w:tab/>
+      </w:r>
+      <w:r>
+        <w:rPr>
+          <w:b/>
+        </w:rPr>
+        <w:tab/>
+      </w:r>
+      <w:r>
+        <w:t xml:space="preserve"> 2</w:t>
+      </w:r>
+      <w:r>
+        <w:rPr>
+          <w:vertAlign w:val="superscript"/>
+        </w:rPr>
+        <w:t>nd</w:t>
+      </w:r>
+      <w:r>
+        <w:t xml:space="preserve"> nume</w:t>
+      </w:r>
+      <w:bookmarkStart w:id="0" w:name="_GoBack"/>
+      <w:bookmarkEnd w:id="0"/>
+      <w:r>
+        <w:t>ric value of 5</w:t>
+      </w:r>
+      <w:r>
+        <w:rPr>
+          <w:vertAlign w:val="superscript"/>
+        </w:rPr>
+        <w:t>th</w:t>
+      </w:r>
+      <w:r>
+        <w:t xml:space="preserve"> IRMA argument: {</w:t>
+      </w:r>
+      <w:proofErr w:type="spellStart"/>
+      <w:r>
+        <w:t>ZRatio</w:t>
+      </w:r>
+      <w:proofErr w:type="spellEnd"/>
+      <w:r>
+        <w:t xml:space="preserve">, </w:t>
+      </w:r>
+      <w:proofErr w:type="spellStart"/>
+      <w:r>
+        <w:t>Ovl</w:t>
+      </w:r>
+      <w:proofErr w:type="spellEnd"/>
+      <w:r>
+        <w:t xml:space="preserve">, </w:t>
+      </w:r>
+      <w:r>
+        <w:t>‘’</w:t>
+      </w:r>
+      <w:r>
+        <w:t>}</w:t>
+      </w:r>
+    </w:p>
+    <w:p>
       <w:r>
         <w:rPr>
           <w:b/>
@@ -8661,7 +8779,7 @@
       </w:r>
       <w:proofErr w:type="spellEnd"/>
       <w:r>
-        <w:t xml:space="preserve"> coefficient between two masks</w:t>
+        <w:t xml:space="preserve"> coefficient between both masks</w:t>
       </w:r>
     </w:p>
     <w:p>
@@ -8675,19 +8793,37 @@
       <w:proofErr w:type="spellEnd"/>
       <w:r>
         <w:tab/>
-        <w:t>Dice coefficient between two masks after dilating them by a fixed radius</w:t>
-      </w:r>
-    </w:p>
-    <w:p>
+        <w:t xml:space="preserve">Dice coefficient between both masks after dilation by </w:t>
+      </w:r>
       <w:proofErr w:type="spellStart"/>
       <w:r>
         <w:rPr>
           <w:b/>
         </w:rPr>
-        <w:t>Frnd</w:t>
+        <w:t>Ovl</w:t>
       </w:r>
       <w:proofErr w:type="spellEnd"/>
       <w:r>
+        <w:t xml:space="preserve"> pixels</w:t>
+      </w:r>
+    </w:p>
+    <w:p>
+      <w:proofErr w:type="spellStart"/>
+      <w:r>
+        <w:rPr>
+          <w:b/>
+        </w:rPr>
+        <w:t>F</w:t>
+      </w:r>
+      <w:r>
+        <w:rPr>
+          <w:b/>
+          <w:vertAlign w:val="subscript"/>
+        </w:rPr>
+        <w:t>rnd</w:t>
+      </w:r>
+      <w:proofErr w:type="spellEnd"/>
+      <w:r>
         <w:tab/>
       </w:r>
       <w:r>
@@ -8697,27 +8833,28 @@
         <w:t xml:space="preserve">Expected fraction of co-localized pixels </w:t>
       </w:r>
       <w:r>
-        <w:t>(</w:t>
-      </w:r>
-      <w:r>
-        <w:t>random distribution</w:t>
-      </w:r>
-      <w:r>
-        <w:t xml:space="preserve"> in </w:t>
-      </w:r>
-      <w:r>
-        <w:t>freedom area</w:t>
-      </w:r>
-      <w:r>
-        <w:t>)</w:t>
-      </w:r>
-    </w:p>
-    <w:p>
-      <w:r>
-        <w:rPr>
-          <w:b/>
-        </w:rPr>
-        <w:t>Fobs</w:t>
+        <w:t>(uniform</w:t>
+      </w:r>
+      <w:r>
+        <w:t xml:space="preserve"> distribution</w:t>
+      </w:r>
+      <w:r>
+        <w:t xml:space="preserve"> in free regions)</w:t>
+      </w:r>
+    </w:p>
+    <w:p>
+      <w:r>
+        <w:rPr>
+          <w:b/>
+        </w:rPr>
+        <w:t>F</w:t>
+      </w:r>
+      <w:r>
+        <w:rPr>
+          <w:b/>
+          <w:vertAlign w:val="subscript"/>
+        </w:rPr>
+        <w:t>obs</w:t>
       </w:r>
       <w:r>
         <w:t xml:space="preserve"> </w:t>
@@ -8737,7 +8874,14 @@
         <w:rPr>
           <w:b/>
         </w:rPr>
-        <w:t>Pobs</w:t>
+        <w:t>P</w:t>
+      </w:r>
+      <w:r>
+        <w:rPr>
+          <w:b/>
+          <w:vertAlign w:val="subscript"/>
+        </w:rPr>
+        <w:t>obs</w:t>
       </w:r>
       <w:r>
         <w:t xml:space="preserve"> </w:t>
@@ -8747,7 +8891,7 @@
       </w:r>
       <w:r>
         <w:tab/>
-        <w:t>Probability to observe fobs, assuming random distribution in freedom area</w:t>
+        <w:t>Probability of observation for uniform distribution in free regions</w:t>
       </w:r>
     </w:p>
     <w:p>
@@ -8767,7 +8911,7 @@
       </w:r>
       <w:r>
         <w:tab/>
-        <w:t>Observed r+ frequency for g+ normalized to observed r+ frequency for g-</w:t>
+        <w:t>Co-localization probability factor: P(r+|g+) / P(r+|g-)</w:t>
       </w:r>
     </w:p>
     <w:p>
@@ -8784,10 +8928,31 @@
       </w:r>
       <w:r>
         <w:tab/>
-        <w:t>Observed r- frequency for g+ normalized to observed r- frequency for g-</w:t>
-      </w:r>
-    </w:p>
-    <w:p>
+        <w:t xml:space="preserve">Exclusion probability factor: P(r-|g+) / P(r-|g-) </w:t>
+      </w:r>
+    </w:p>
+    <w:p>
+      <w:r>
+        <w:rPr>
+          <w:b/>
+        </w:rPr>
+        <w:t>FN</w:t>
+      </w:r>
+      <w:r>
+        <w:t xml:space="preserve"> </w:t>
+      </w:r>
+      <w:r>
+        <w:tab/>
+      </w:r>
+      <w:r>
+        <w:tab/>
+        <w:t>False negative: count of objects present in channel A and not in channel B</w:t>
+      </w:r>
+    </w:p>
+    <w:p>
+      <w:pPr>
+        <w:jc w:val="both"/>
+      </w:pPr>
       <w:r>
         <w:rPr>
           <w:b/>
@@ -8795,33 +8960,25 @@
         <w:t>FP</w:t>
       </w:r>
       <w:r>
-        <w:tab/>
-      </w:r>
-      <w:r>
-        <w:tab/>
-      </w:r>
-      <w:r>
-        <w:t>False positive object pixels / same but considering only object pixels &gt;=220</w:t>
-      </w:r>
-    </w:p>
-    <w:p>
-      <w:r>
-        <w:rPr>
-          <w:b/>
-        </w:rPr>
-        <w:t>FN</w:t>
-      </w:r>
-      <w:r>
-        <w:tab/>
-      </w:r>
-      <w:r>
-        <w:tab/>
-      </w:r>
-      <w:r>
-        <w:t>False negative object pixels / same but considering only object pixels &gt;=220</w:t>
-      </w:r>
-    </w:p>
-    <w:p>
+        <w:rPr>
+          <w:b/>
+        </w:rPr>
+        <w:tab/>
+      </w:r>
+      <w:r>
+        <w:rPr>
+          <w:b/>
+        </w:rPr>
+        <w:tab/>
+      </w:r>
+      <w:r>
+        <w:t>False positive: count of objects present in channel B and not in channel A</w:t>
+      </w:r>
+    </w:p>
+    <w:p>
+      <w:pPr>
+        <w:jc w:val="both"/>
+      </w:pPr>
       <w:r>
         <w:rPr>
           <w:b/>
@@ -8829,16 +8986,25 @@
         <w:t>TP</w:t>
       </w:r>
       <w:r>
-        <w:tab/>
-      </w:r>
-      <w:r>
-        <w:tab/>
-      </w:r>
-      <w:r>
-        <w:t>True positive object pixels / same but considering only object pixels &gt;=220</w:t>
-      </w:r>
-    </w:p>
-    <w:p>
+        <w:rPr>
+          <w:b/>
+        </w:rPr>
+        <w:tab/>
+      </w:r>
+      <w:r>
+        <w:rPr>
+          <w:b/>
+        </w:rPr>
+        <w:tab/>
+      </w:r>
+      <w:r>
+        <w:t>True positive: count of objects present in both channels</w:t>
+      </w:r>
+    </w:p>
+    <w:p>
+      <w:pPr>
+        <w:jc w:val="both"/>
+      </w:pPr>
       <w:proofErr w:type="spellStart"/>
       <w:proofErr w:type="gramStart"/>
       <w:r>
@@ -8850,21 +9016,43 @@
       <w:proofErr w:type="spellEnd"/>
       <w:proofErr w:type="gramEnd"/>
       <w:r>
-        <w:tab/>
-      </w:r>
-      <w:r>
-        <w:tab/>
-        <w:t>Object pixels n divided by connected particles n after mask dilation (mask 1)</w:t>
-      </w:r>
-    </w:p>
-    <w:p>
+        <w:rPr>
+          <w:b/>
+        </w:rPr>
+        <w:tab/>
+      </w:r>
+      <w:r>
+        <w:rPr>
+          <w:b/>
+        </w:rPr>
+        <w:tab/>
+      </w:r>
+      <w:r>
+        <w:t>O</w:t>
+      </w:r>
+      <w:r>
+        <w:t xml:space="preserve">bjects </w:t>
+      </w:r>
+      <w:proofErr w:type="spellStart"/>
+      <w:r>
+        <w:t>A</w:t>
+      </w:r>
+      <w:proofErr w:type="spellEnd"/>
+      <w:r>
+        <w:t xml:space="preserve"> area divided by number of objects A after mask dilation</w:t>
+      </w:r>
+    </w:p>
+    <w:p>
+      <w:pPr>
+        <w:jc w:val="both"/>
+      </w:pPr>
       <w:proofErr w:type="spellStart"/>
       <w:proofErr w:type="gramStart"/>
       <w:r>
         <w:rPr>
           <w:b/>
         </w:rPr>
-        <w:t>clustB</w:t>
+        <w:t>custB</w:t>
       </w:r>
       <w:proofErr w:type="spellEnd"/>
       <w:proofErr w:type="gramEnd"/>
@@ -8876,10 +9064,83 @@
       </w:r>
       <w:r>
         <w:tab/>
-        <w:t>Object pixels n divided by connected particles n after mask dilation (mask 2)</w:t>
+        <w:t>Objects B area divided by number of objects B after mask dilation</w:t>
       </w:r>
     </w:p>
     <w:p/>
+    <w:p>
+      <w:r>
+        <w:rPr>
+          <w:u w:val="single"/>
+        </w:rPr>
+        <w:t>Notes</w:t>
+      </w:r>
+      <w:r>
+        <w:t>:</w:t>
+      </w:r>
+    </w:p>
+    <w:p>
+      <w:r>
+        <w:t>Low P</w:t>
+      </w:r>
+      <w:r>
+        <w:rPr>
+          <w:vertAlign w:val="subscript"/>
+        </w:rPr>
+        <w:t>obs</w:t>
+      </w:r>
+      <w:r>
+        <w:t xml:space="preserve"> (</w:t>
+      </w:r>
+      <w:proofErr w:type="spellStart"/>
+      <w:proofErr w:type="gramStart"/>
+      <w:r>
+        <w:t>e.g</w:t>
+      </w:r>
+      <w:proofErr w:type="spellEnd"/>
+      <w:r>
+        <w:t xml:space="preserve">  &lt;</w:t>
+      </w:r>
+      <w:proofErr w:type="gramEnd"/>
+      <w:r>
+        <w:t xml:space="preserve"> 1%) hint toward co-localization or exclusion since in both cases the observation will deviate from the free distribution scenario. To conclude on co-localization or exclusion, one should compare </w:t>
+      </w:r>
+      <w:r>
+        <w:rPr>
+          <w:b/>
+        </w:rPr>
+        <w:t>F</w:t>
+      </w:r>
+      <w:r>
+        <w:rPr>
+          <w:b/>
+          <w:vertAlign w:val="subscript"/>
+        </w:rPr>
+        <w:t>obs</w:t>
+      </w:r>
+      <w:r>
+        <w:t xml:space="preserve"> </w:t>
+      </w:r>
+      <w:r>
+        <w:t xml:space="preserve">to </w:t>
+      </w:r>
+      <w:r>
+        <w:rPr>
+          <w:b/>
+        </w:rPr>
+        <w:t>P</w:t>
+      </w:r>
+      <w:r>
+        <w:rPr>
+          <w:b/>
+          <w:vertAlign w:val="subscript"/>
+        </w:rPr>
+        <w:t>obs</w:t>
+      </w:r>
+      <w:r>
+        <w:t>.</w:t>
+      </w:r>
+    </w:p>
     <w:p>
       <w:pPr>
         <w:rPr>

</xml_diff>